<commit_message>
GUI and Backend integration
</commit_message>
<xml_diff>
--- a/documents/requirements_document.docx
+++ b/documents/requirements_document.docx
@@ -1,6 +1,6 @@
 
 <file path=word/document.xml><?xml version="1.0" encoding="utf-8"?>
-<w:document xmlns:ve="http://schemas.openxmlformats.org/markup-compatibility/2006" xmlns:o="urn:schemas-microsoft-com:office:office" xmlns:r="http://schemas.openxmlformats.org/officeDocument/2006/relationships" xmlns:m="http://schemas.openxmlformats.org/officeDocument/2006/math" xmlns:v="urn:schemas-microsoft-com:vml" xmlns:wp="http://schemas.openxmlformats.org/drawingml/2006/wordprocessingDrawing" xmlns:w10="urn:schemas-microsoft-com:office:word" xmlns:w="http://schemas.openxmlformats.org/wordprocessingml/2006/main" xmlns:wne="http://schemas.microsoft.com/office/word/2006/wordml">
+<w:document xmlns:wpc="http://schemas.microsoft.com/office/word/2010/wordprocessingCanvas" xmlns:mc="http://schemas.openxmlformats.org/markup-compatibility/2006" xmlns:o="urn:schemas-microsoft-com:office:office" xmlns:r="http://schemas.openxmlformats.org/officeDocument/2006/relationships" xmlns:m="http://schemas.openxmlformats.org/officeDocument/2006/math" xmlns:v="urn:schemas-microsoft-com:vml" xmlns:wp14="http://schemas.microsoft.com/office/word/2010/wordprocessingDrawing" xmlns:wp="http://schemas.openxmlformats.org/drawingml/2006/wordprocessingDrawing" xmlns:w10="urn:schemas-microsoft-com:office:word" xmlns:w="http://schemas.openxmlformats.org/wordprocessingml/2006/main" xmlns:w14="http://schemas.microsoft.com/office/word/2010/wordml" xmlns:wpg="http://schemas.microsoft.com/office/word/2010/wordprocessingGroup" xmlns:wpi="http://schemas.microsoft.com/office/word/2010/wordprocessingInk" xmlns:wne="http://schemas.microsoft.com/office/word/2006/wordml" xmlns:wps="http://schemas.microsoft.com/office/word/2010/wordprocessingShape" mc:Ignorable="w14 wp14">
   <w:body>
     <w:p>
       <w:pPr>
@@ -196,7 +196,7 @@
                     </pic:cNvPicPr>
                   </pic:nvPicPr>
                   <pic:blipFill>
-                    <a:blip r:embed="rId6" cstate="print"/>
+                    <a:blip r:embed="rId7" cstate="print"/>
                     <a:srcRect/>
                     <a:stretch>
                       <a:fillRect/>
@@ -280,7 +280,7 @@
                     </pic:cNvPicPr>
                   </pic:nvPicPr>
                   <pic:blipFill>
-                    <a:blip r:embed="rId7" cstate="print"/>
+                    <a:blip r:embed="rId8" cstate="print"/>
                     <a:srcRect/>
                     <a:stretch>
                       <a:fillRect/>
@@ -1190,7 +1190,7 @@
                     </pic:cNvPicPr>
                   </pic:nvPicPr>
                   <pic:blipFill>
-                    <a:blip r:embed="rId8" cstate="print"/>
+                    <a:blip r:embed="rId9" cstate="print"/>
                     <a:srcRect/>
                     <a:stretch>
                       <a:fillRect/>
@@ -1236,7 +1236,25 @@
         <w:t>Games graphics example</w:t>
       </w:r>
     </w:p>
-    <w:p/>
+    <w:p>
+      <w:r>
+        <w:t>Environmental requirements:</w:t>
+      </w:r>
+    </w:p>
+    <w:p>
+      <w:pPr>
+        <w:pStyle w:val="ListParagraph"/>
+        <w:numPr>
+          <w:ilvl w:val="0"/>
+          <w:numId w:val="7"/>
+        </w:numPr>
+      </w:pPr>
+      <w:r>
+        <w:t>Should be working best in Google Chrome, other browsers aren’t prioritized.</w:t>
+      </w:r>
+      <w:bookmarkStart w:id="0" w:name="_GoBack"/>
+      <w:bookmarkEnd w:id="0"/>
+    </w:p>
     <w:p/>
     <w:sectPr>
       <w:pgSz w:w="11906" w:h="16838"/>
@@ -1249,7 +1267,7 @@
 </file>
 
 <file path=word/numbering.xml><?xml version="1.0" encoding="utf-8"?>
-<w:numbering xmlns:ve="http://schemas.openxmlformats.org/markup-compatibility/2006" xmlns:o="urn:schemas-microsoft-com:office:office" xmlns:r="http://schemas.openxmlformats.org/officeDocument/2006/relationships" xmlns:m="http://schemas.openxmlformats.org/officeDocument/2006/math" xmlns:v="urn:schemas-microsoft-com:vml" xmlns:wp="http://schemas.openxmlformats.org/drawingml/2006/wordprocessingDrawing" xmlns:w10="urn:schemas-microsoft-com:office:word" xmlns:w="http://schemas.openxmlformats.org/wordprocessingml/2006/main" xmlns:wne="http://schemas.microsoft.com/office/word/2006/wordml">
+<w:numbering xmlns:wpc="http://schemas.microsoft.com/office/word/2010/wordprocessingCanvas" xmlns:mc="http://schemas.openxmlformats.org/markup-compatibility/2006" xmlns:o="urn:schemas-microsoft-com:office:office" xmlns:r="http://schemas.openxmlformats.org/officeDocument/2006/relationships" xmlns:m="http://schemas.openxmlformats.org/officeDocument/2006/math" xmlns:v="urn:schemas-microsoft-com:vml" xmlns:wp14="http://schemas.microsoft.com/office/word/2010/wordprocessingDrawing" xmlns:wp="http://schemas.openxmlformats.org/drawingml/2006/wordprocessingDrawing" xmlns:w10="urn:schemas-microsoft-com:office:word" xmlns:w="http://schemas.openxmlformats.org/wordprocessingml/2006/main" xmlns:w14="http://schemas.microsoft.com/office/word/2010/wordml" xmlns:wpg="http://schemas.microsoft.com/office/word/2010/wordprocessingGroup" xmlns:wpi="http://schemas.microsoft.com/office/word/2010/wordprocessingInk" xmlns:wne="http://schemas.microsoft.com/office/word/2006/wordml" xmlns:wps="http://schemas.microsoft.com/office/word/2010/wordprocessingShape" mc:Ignorable="w14 wp14">
   <w:abstractNum w:abstractNumId="0">
     <w:nsid w:val="083E6B63"/>
     <w:multiLevelType w:val="hybridMultilevel"/>
@@ -1429,6 +1447,178 @@
     </w:lvl>
   </w:abstractNum>
   <w:abstractNum w:abstractNumId="2">
+    <w:nsid w:val="2C841284"/>
+    <w:multiLevelType w:val="hybridMultilevel"/>
+    <w:tmpl w:val="0CF46722"/>
+    <w:lvl w:ilvl="0" w:tplc="0425000F">
+      <w:start w:val="1"/>
+      <w:numFmt w:val="decimal"/>
+      <w:lvlText w:val="%1."/>
+      <w:lvlJc w:val="left"/>
+      <w:pPr>
+        <w:ind w:left="720" w:hanging="360"/>
+      </w:pPr>
+    </w:lvl>
+    <w:lvl w:ilvl="1" w:tplc="04250019" w:tentative="1">
+      <w:start w:val="1"/>
+      <w:numFmt w:val="lowerLetter"/>
+      <w:lvlText w:val="%2."/>
+      <w:lvlJc w:val="left"/>
+      <w:pPr>
+        <w:ind w:left="1440" w:hanging="360"/>
+      </w:pPr>
+    </w:lvl>
+    <w:lvl w:ilvl="2" w:tplc="0425001B" w:tentative="1">
+      <w:start w:val="1"/>
+      <w:numFmt w:val="lowerRoman"/>
+      <w:lvlText w:val="%3."/>
+      <w:lvlJc w:val="right"/>
+      <w:pPr>
+        <w:ind w:left="2160" w:hanging="180"/>
+      </w:pPr>
+    </w:lvl>
+    <w:lvl w:ilvl="3" w:tplc="0425000F" w:tentative="1">
+      <w:start w:val="1"/>
+      <w:numFmt w:val="decimal"/>
+      <w:lvlText w:val="%4."/>
+      <w:lvlJc w:val="left"/>
+      <w:pPr>
+        <w:ind w:left="2880" w:hanging="360"/>
+      </w:pPr>
+    </w:lvl>
+    <w:lvl w:ilvl="4" w:tplc="04250019" w:tentative="1">
+      <w:start w:val="1"/>
+      <w:numFmt w:val="lowerLetter"/>
+      <w:lvlText w:val="%5."/>
+      <w:lvlJc w:val="left"/>
+      <w:pPr>
+        <w:ind w:left="3600" w:hanging="360"/>
+      </w:pPr>
+    </w:lvl>
+    <w:lvl w:ilvl="5" w:tplc="0425001B" w:tentative="1">
+      <w:start w:val="1"/>
+      <w:numFmt w:val="lowerRoman"/>
+      <w:lvlText w:val="%6."/>
+      <w:lvlJc w:val="right"/>
+      <w:pPr>
+        <w:ind w:left="4320" w:hanging="180"/>
+      </w:pPr>
+    </w:lvl>
+    <w:lvl w:ilvl="6" w:tplc="0425000F" w:tentative="1">
+      <w:start w:val="1"/>
+      <w:numFmt w:val="decimal"/>
+      <w:lvlText w:val="%7."/>
+      <w:lvlJc w:val="left"/>
+      <w:pPr>
+        <w:ind w:left="5040" w:hanging="360"/>
+      </w:pPr>
+    </w:lvl>
+    <w:lvl w:ilvl="7" w:tplc="04250019" w:tentative="1">
+      <w:start w:val="1"/>
+      <w:numFmt w:val="lowerLetter"/>
+      <w:lvlText w:val="%8."/>
+      <w:lvlJc w:val="left"/>
+      <w:pPr>
+        <w:ind w:left="5760" w:hanging="360"/>
+      </w:pPr>
+    </w:lvl>
+    <w:lvl w:ilvl="8" w:tplc="0425001B" w:tentative="1">
+      <w:start w:val="1"/>
+      <w:numFmt w:val="lowerRoman"/>
+      <w:lvlText w:val="%9."/>
+      <w:lvlJc w:val="right"/>
+      <w:pPr>
+        <w:ind w:left="6480" w:hanging="180"/>
+      </w:pPr>
+    </w:lvl>
+  </w:abstractNum>
+  <w:abstractNum w:abstractNumId="3">
+    <w:nsid w:val="39367A84"/>
+    <w:multiLevelType w:val="hybridMultilevel"/>
+    <w:tmpl w:val="FB1C2AAA"/>
+    <w:lvl w:ilvl="0" w:tplc="0425000F">
+      <w:start w:val="1"/>
+      <w:numFmt w:val="decimal"/>
+      <w:lvlText w:val="%1."/>
+      <w:lvlJc w:val="left"/>
+      <w:pPr>
+        <w:ind w:left="720" w:hanging="360"/>
+      </w:pPr>
+    </w:lvl>
+    <w:lvl w:ilvl="1" w:tplc="04250019" w:tentative="1">
+      <w:start w:val="1"/>
+      <w:numFmt w:val="lowerLetter"/>
+      <w:lvlText w:val="%2."/>
+      <w:lvlJc w:val="left"/>
+      <w:pPr>
+        <w:ind w:left="1440" w:hanging="360"/>
+      </w:pPr>
+    </w:lvl>
+    <w:lvl w:ilvl="2" w:tplc="0425001B" w:tentative="1">
+      <w:start w:val="1"/>
+      <w:numFmt w:val="lowerRoman"/>
+      <w:lvlText w:val="%3."/>
+      <w:lvlJc w:val="right"/>
+      <w:pPr>
+        <w:ind w:left="2160" w:hanging="180"/>
+      </w:pPr>
+    </w:lvl>
+    <w:lvl w:ilvl="3" w:tplc="0425000F" w:tentative="1">
+      <w:start w:val="1"/>
+      <w:numFmt w:val="decimal"/>
+      <w:lvlText w:val="%4."/>
+      <w:lvlJc w:val="left"/>
+      <w:pPr>
+        <w:ind w:left="2880" w:hanging="360"/>
+      </w:pPr>
+    </w:lvl>
+    <w:lvl w:ilvl="4" w:tplc="04250019" w:tentative="1">
+      <w:start w:val="1"/>
+      <w:numFmt w:val="lowerLetter"/>
+      <w:lvlText w:val="%5."/>
+      <w:lvlJc w:val="left"/>
+      <w:pPr>
+        <w:ind w:left="3600" w:hanging="360"/>
+      </w:pPr>
+    </w:lvl>
+    <w:lvl w:ilvl="5" w:tplc="0425001B" w:tentative="1">
+      <w:start w:val="1"/>
+      <w:numFmt w:val="lowerRoman"/>
+      <w:lvlText w:val="%6."/>
+      <w:lvlJc w:val="right"/>
+      <w:pPr>
+        <w:ind w:left="4320" w:hanging="180"/>
+      </w:pPr>
+    </w:lvl>
+    <w:lvl w:ilvl="6" w:tplc="0425000F" w:tentative="1">
+      <w:start w:val="1"/>
+      <w:numFmt w:val="decimal"/>
+      <w:lvlText w:val="%7."/>
+      <w:lvlJc w:val="left"/>
+      <w:pPr>
+        <w:ind w:left="5040" w:hanging="360"/>
+      </w:pPr>
+    </w:lvl>
+    <w:lvl w:ilvl="7" w:tplc="04250019" w:tentative="1">
+      <w:start w:val="1"/>
+      <w:numFmt w:val="lowerLetter"/>
+      <w:lvlText w:val="%8."/>
+      <w:lvlJc w:val="left"/>
+      <w:pPr>
+        <w:ind w:left="5760" w:hanging="360"/>
+      </w:pPr>
+    </w:lvl>
+    <w:lvl w:ilvl="8" w:tplc="0425001B" w:tentative="1">
+      <w:start w:val="1"/>
+      <w:numFmt w:val="lowerRoman"/>
+      <w:lvlText w:val="%9."/>
+      <w:lvlJc w:val="right"/>
+      <w:pPr>
+        <w:ind w:left="6480" w:hanging="180"/>
+      </w:pPr>
+    </w:lvl>
+  </w:abstractNum>
+  <w:abstractNum w:abstractNumId="4">
     <w:nsid w:val="52973C19"/>
     <w:multiLevelType w:val="hybridMultilevel"/>
     <w:tmpl w:val="96BADCEA"/>
@@ -1517,7 +1707,7 @@
       </w:pPr>
     </w:lvl>
   </w:abstractNum>
-  <w:abstractNum w:abstractNumId="3">
+  <w:abstractNum w:abstractNumId="5">
     <w:nsid w:val="6E626264"/>
     <w:multiLevelType w:val="hybridMultilevel"/>
     <w:tmpl w:val="1E143D70"/>
@@ -1606,7 +1796,7 @@
       </w:pPr>
     </w:lvl>
   </w:abstractNum>
-  <w:abstractNum w:abstractNumId="4">
+  <w:abstractNum w:abstractNumId="6">
     <w:nsid w:val="6ED24D85"/>
     <w:multiLevelType w:val="hybridMultilevel"/>
     <w:tmpl w:val="47D63F72"/>
@@ -1699,22 +1889,28 @@
     <w:abstractNumId w:val="1"/>
   </w:num>
   <w:num w:numId="2">
-    <w:abstractNumId w:val="3"/>
+    <w:abstractNumId w:val="5"/>
   </w:num>
   <w:num w:numId="3">
     <w:abstractNumId w:val="0"/>
   </w:num>
   <w:num w:numId="4">
-    <w:abstractNumId w:val="2"/>
+    <w:abstractNumId w:val="4"/>
   </w:num>
   <w:num w:numId="5">
-    <w:abstractNumId w:val="4"/>
+    <w:abstractNumId w:val="6"/>
+  </w:num>
+  <w:num w:numId="6">
+    <w:abstractNumId w:val="3"/>
+  </w:num>
+  <w:num w:numId="7">
+    <w:abstractNumId w:val="2"/>
   </w:num>
 </w:numbering>
 </file>
 
 <file path=word/styles.xml><?xml version="1.0" encoding="utf-8"?>
-<w:styles xmlns:r="http://schemas.openxmlformats.org/officeDocument/2006/relationships" xmlns:w="http://schemas.openxmlformats.org/wordprocessingml/2006/main">
+<w:styles xmlns:mc="http://schemas.openxmlformats.org/markup-compatibility/2006" xmlns:r="http://schemas.openxmlformats.org/officeDocument/2006/relationships" xmlns:w="http://schemas.openxmlformats.org/wordprocessingml/2006/main" xmlns:w14="http://schemas.microsoft.com/office/word/2010/wordml" mc:Ignorable="w14">
   <w:docDefaults>
     <w:rPrDefault>
       <w:rPr>
@@ -2082,7 +2278,6 @@
     <w:uiPriority w:val="99"/>
     <w:semiHidden/>
     <w:unhideWhenUsed/>
-    <w:qFormat/>
     <w:tblPr>
       <w:tblInd w:w="0" w:type="dxa"/>
       <w:tblCellMar>
@@ -2517,6 +2712,196 @@
       <w:sz w:val="16"/>
       <w:szCs w:val="16"/>
     </w:rPr>
+  </w:style>
+</w:styles>
+</file>
+
+<file path=word/stylesWithEffects.xml><?xml version="1.0" encoding="utf-8"?>
+<w:styles xmlns:wpc="http://schemas.microsoft.com/office/word/2010/wordprocessingCanvas" xmlns:mc="http://schemas.openxmlformats.org/markup-compatibility/2006" xmlns:o="urn:schemas-microsoft-com:office:office" xmlns:r="http://schemas.openxmlformats.org/officeDocument/2006/relationships" xmlns:m="http://schemas.openxmlformats.org/officeDocument/2006/math" xmlns:v="urn:schemas-microsoft-com:vml" xmlns:wp14="http://schemas.microsoft.com/office/word/2010/wordprocessingDrawing" xmlns:wp="http://schemas.openxmlformats.org/drawingml/2006/wordprocessingDrawing" xmlns:w10="urn:schemas-microsoft-com:office:word" xmlns:w="http://schemas.openxmlformats.org/wordprocessingml/2006/main" xmlns:w14="http://schemas.microsoft.com/office/word/2010/wordml" xmlns:wpg="http://schemas.microsoft.com/office/word/2010/wordprocessingGroup" xmlns:wpi="http://schemas.microsoft.com/office/word/2010/wordprocessingInk" xmlns:wne="http://schemas.microsoft.com/office/word/2006/wordml" xmlns:wps="http://schemas.microsoft.com/office/word/2010/wordprocessingShape" mc:Ignorable="w14 wp14">
+  <w:docDefaults>
+    <w:rPrDefault>
+      <w:rPr>
+        <w:rFonts w:asciiTheme="minorHAnsi" w:eastAsiaTheme="minorEastAsia" w:hAnsiTheme="minorHAnsi" w:cstheme="minorBidi"/>
+        <w:sz w:val="22"/>
+        <w:szCs w:val="22"/>
+        <w:lang w:val="et-EE" w:eastAsia="et-EE" w:bidi="ar-SA"/>
+      </w:rPr>
+    </w:rPrDefault>
+    <w:pPrDefault>
+      <w:pPr>
+        <w:spacing w:after="200" w:line="276" w:lineRule="auto"/>
+      </w:pPr>
+    </w:pPrDefault>
+  </w:docDefaults>
+  <w:latentStyles w:defLockedState="0" w:defUIPriority="99" w:defSemiHidden="1" w:defUnhideWhenUsed="1" w:defQFormat="0" w:count="267">
+    <w:lsdException w:name="Normal" w:semiHidden="0" w:uiPriority="0" w:unhideWhenUsed="0" w:qFormat="1"/>
+    <w:lsdException w:name="heading 1" w:semiHidden="0" w:uiPriority="9" w:unhideWhenUsed="0" w:qFormat="1"/>
+    <w:lsdException w:name="heading 2" w:uiPriority="9" w:qFormat="1"/>
+    <w:lsdException w:name="heading 3" w:uiPriority="9" w:qFormat="1"/>
+    <w:lsdException w:name="heading 4" w:uiPriority="9" w:qFormat="1"/>
+    <w:lsdException w:name="heading 5" w:uiPriority="9" w:qFormat="1"/>
+    <w:lsdException w:name="heading 6" w:uiPriority="9" w:qFormat="1"/>
+    <w:lsdException w:name="heading 7" w:uiPriority="9" w:qFormat="1"/>
+    <w:lsdException w:name="heading 8" w:uiPriority="9" w:qFormat="1"/>
+    <w:lsdException w:name="heading 9" w:uiPriority="9" w:qFormat="1"/>
+    <w:lsdException w:name="toc 1" w:uiPriority="39"/>
+    <w:lsdException w:name="toc 2" w:uiPriority="39"/>
+    <w:lsdException w:name="toc 3" w:uiPriority="39"/>
+    <w:lsdException w:name="toc 4" w:uiPriority="39"/>
+    <w:lsdException w:name="toc 5" w:uiPriority="39"/>
+    <w:lsdException w:name="toc 6" w:uiPriority="39"/>
+    <w:lsdException w:name="toc 7" w:uiPriority="39"/>
+    <w:lsdException w:name="toc 8" w:uiPriority="39"/>
+    <w:lsdException w:name="toc 9" w:uiPriority="39"/>
+    <w:lsdException w:name="caption" w:uiPriority="35" w:qFormat="1"/>
+    <w:lsdException w:name="Title" w:semiHidden="0" w:uiPriority="10" w:unhideWhenUsed="0" w:qFormat="1"/>
+    <w:lsdException w:name="Default Paragraph Font" w:uiPriority="1"/>
+    <w:lsdException w:name="Subtitle" w:semiHidden="0" w:uiPriority="11" w:unhideWhenUsed="0" w:qFormat="1"/>
+    <w:lsdException w:name="Strong" w:semiHidden="0" w:uiPriority="22" w:unhideWhenUsed="0" w:qFormat="1"/>
+    <w:lsdException w:name="Emphasis" w:semiHidden="0" w:uiPriority="20" w:unhideWhenUsed="0" w:qFormat="1"/>
+    <w:lsdException w:name="Table Grid" w:semiHidden="0" w:uiPriority="59" w:unhideWhenUsed="0"/>
+    <w:lsdException w:name="Placeholder Text" w:unhideWhenUsed="0"/>
+    <w:lsdException w:name="No Spacing" w:semiHidden="0" w:uiPriority="1" w:unhideWhenUsed="0" w:qFormat="1"/>
+    <w:lsdException w:name="Light Shading" w:semiHidden="0" w:uiPriority="60" w:unhideWhenUsed="0"/>
+    <w:lsdException w:name="Light List" w:semiHidden="0" w:uiPriority="61" w:unhideWhenUsed="0"/>
+    <w:lsdException w:name="Light Grid" w:semiHidden="0" w:uiPriority="62" w:unhideWhenUsed="0"/>
+    <w:lsdException w:name="Medium Shading 1" w:semiHidden="0" w:uiPriority="63" w:unhideWhenUsed="0"/>
+    <w:lsdException w:name="Medium Shading 2" w:semiHidden="0" w:uiPriority="64" w:unhideWhenUsed="0"/>
+    <w:lsdException w:name="Medium List 1" w:semiHidden="0" w:uiPriority="65" w:unhideWhenUsed="0"/>
+    <w:lsdException w:name="Medium List 2" w:semiHidden="0" w:uiPriority="66" w:unhideWhenUsed="0"/>
+    <w:lsdException w:name="Medium Grid 1" w:semiHidden="0" w:uiPriority="67" w:unhideWhenUsed="0"/>
+    <w:lsdException w:name="Medium Grid 2" w:semiHidden="0" w:uiPriority="68" w:unhideWhenUsed="0"/>
+    <w:lsdException w:name="Medium Grid 3" w:semiHidden="0" w:uiPriority="69" w:unhideWhenUsed="0"/>
+    <w:lsdException w:name="Dark List" w:semiHidden="0" w:uiPriority="70" w:unhideWhenUsed="0"/>
+    <w:lsdException w:name="Colorful Shading" w:semiHidden="0" w:uiPriority="71" w:unhideWhenUsed="0"/>
+    <w:lsdException w:name="Colorful List" w:semiHidden="0" w:uiPriority="72" w:unhideWhenUsed="0"/>
+    <w:lsdException w:name="Colorful Grid" w:semiHidden="0" w:uiPriority="73" w:unhideWhenUsed="0"/>
+    <w:lsdException w:name="Light Shading Accent 1" w:semiHidden="0" w:uiPriority="60" w:unhideWhenUsed="0"/>
+    <w:lsdException w:name="Light List Accent 1" w:semiHidden="0" w:uiPriority="61" w:unhideWhenUsed="0"/>
+    <w:lsdException w:name="Light Grid Accent 1" w:semiHidden="0" w:uiPriority="62" w:unhideWhenUsed="0"/>
+    <w:lsdException w:name="Medium Shading 1 Accent 1" w:semiHidden="0" w:uiPriority="63" w:unhideWhenUsed="0"/>
+    <w:lsdException w:name="Medium Shading 2 Accent 1" w:semiHidden="0" w:uiPriority="64" w:unhideWhenUsed="0"/>
+    <w:lsdException w:name="Medium List 1 Accent 1" w:semiHidden="0" w:uiPriority="65" w:unhideWhenUsed="0"/>
+    <w:lsdException w:name="Revision" w:unhideWhenUsed="0"/>
+    <w:lsdException w:name="List Paragraph" w:semiHidden="0" w:uiPriority="34" w:unhideWhenUsed="0" w:qFormat="1"/>
+    <w:lsdException w:name="Quote" w:semiHidden="0" w:uiPriority="29" w:unhideWhenUsed="0" w:qFormat="1"/>
+    <w:lsdException w:name="Intense Quote" w:semiHidden="0" w:uiPriority="30" w:unhideWhenUsed="0" w:qFormat="1"/>
+    <w:lsdException w:name="Medium List 2 Accent 1" w:semiHidden="0" w:uiPriority="66" w:unhideWhenUsed="0"/>
+    <w:lsdException w:name="Medium Grid 1 Accent 1" w:semiHidden="0" w:uiPriority="67" w:unhideWhenUsed="0"/>
+    <w:lsdException w:name="Medium Grid 2 Accent 1" w:semiHidden="0" w:uiPriority="68" w:unhideWhenUsed="0"/>
+    <w:lsdException w:name="Medium Grid 3 Accent 1" w:semiHidden="0" w:uiPriority="69" w:unhideWhenUsed="0"/>
+    <w:lsdException w:name="Dark List Accent 1" w:semiHidden="0" w:uiPriority="70" w:unhideWhenUsed="0"/>
+    <w:lsdException w:name="Colorful Shading Accent 1" w:semiHidden="0" w:uiPriority="71" w:unhideWhenUsed="0"/>
+    <w:lsdException w:name="Colorful List Accent 1" w:semiHidden="0" w:uiPriority="72" w:unhideWhenUsed="0"/>
+    <w:lsdException w:name="Colorful Grid Accent 1" w:semiHidden="0" w:uiPriority="73" w:unhideWhenUsed="0"/>
+    <w:lsdException w:name="Light Shading Accent 2" w:semiHidden="0" w:uiPriority="60" w:unhideWhenUsed="0"/>
+    <w:lsdException w:name="Light List Accent 2" w:semiHidden="0" w:uiPriority="61" w:unhideWhenUsed="0"/>
+    <w:lsdException w:name="Light Grid Accent 2" w:semiHidden="0" w:uiPriority="62" w:unhideWhenUsed="0"/>
+    <w:lsdException w:name="Medium Shading 1 Accent 2" w:semiHidden="0" w:uiPriority="63" w:unhideWhenUsed="0"/>
+    <w:lsdException w:name="Medium Shading 2 Accent 2" w:semiHidden="0" w:uiPriority="64" w:unhideWhenUsed="0"/>
+    <w:lsdException w:name="Medium List 1 Accent 2" w:semiHidden="0" w:uiPriority="65" w:unhideWhenUsed="0"/>
+    <w:lsdException w:name="Medium List 2 Accent 2" w:semiHidden="0" w:uiPriority="66" w:unhideWhenUsed="0"/>
+    <w:lsdException w:name="Medium Grid 1 Accent 2" w:semiHidden="0" w:uiPriority="67" w:unhideWhenUsed="0"/>
+    <w:lsdException w:name="Medium Grid 2 Accent 2" w:semiHidden="0" w:uiPriority="68" w:unhideWhenUsed="0"/>
+    <w:lsdException w:name="Medium Grid 3 Accent 2" w:semiHidden="0" w:uiPriority="69" w:unhideWhenUsed="0"/>
+    <w:lsdException w:name="Dark List Accent 2" w:semiHidden="0" w:uiPriority="70" w:unhideWhenUsed="0"/>
+    <w:lsdException w:name="Colorful Shading Accent 2" w:semiHidden="0" w:uiPriority="71" w:unhideWhenUsed="0"/>
+    <w:lsdException w:name="Colorful List Accent 2" w:semiHidden="0" w:uiPriority="72" w:unhideWhenUsed="0"/>
+    <w:lsdException w:name="Colorful Grid Accent 2" w:semiHidden="0" w:uiPriority="73" w:unhideWhenUsed="0"/>
+    <w:lsdException w:name="Light Shading Accent 3" w:semiHidden="0" w:uiPriority="60" w:unhideWhenUsed="0"/>
+    <w:lsdException w:name="Light List Accent 3" w:semiHidden="0" w:uiPriority="61" w:unhideWhenUsed="0"/>
+    <w:lsdException w:name="Light Grid Accent 3" w:semiHidden="0" w:uiPriority="62" w:unhideWhenUsed="0"/>
+    <w:lsdException w:name="Medium Shading 1 Accent 3" w:semiHidden="0" w:uiPriority="63" w:unhideWhenUsed="0"/>
+    <w:lsdException w:name="Medium Shading 2 Accent 3" w:semiHidden="0" w:uiPriority="64" w:unhideWhenUsed="0"/>
+    <w:lsdException w:name="Medium List 1 Accent 3" w:semiHidden="0" w:uiPriority="65" w:unhideWhenUsed="0"/>
+    <w:lsdException w:name="Medium List 2 Accent 3" w:semiHidden="0" w:uiPriority="66" w:unhideWhenUsed="0"/>
+    <w:lsdException w:name="Medium Grid 1 Accent 3" w:semiHidden="0" w:uiPriority="67" w:unhideWhenUsed="0"/>
+    <w:lsdException w:name="Medium Grid 2 Accent 3" w:semiHidden="0" w:uiPriority="68" w:unhideWhenUsed="0"/>
+    <w:lsdException w:name="Medium Grid 3 Accent 3" w:semiHidden="0" w:uiPriority="69" w:unhideWhenUsed="0"/>
+    <w:lsdException w:name="Dark List Accent 3" w:semiHidden="0" w:uiPriority="70" w:unhideWhenUsed="0"/>
+    <w:lsdException w:name="Colorful Shading Accent 3" w:semiHidden="0" w:uiPriority="71" w:unhideWhenUsed="0"/>
+    <w:lsdException w:name="Colorful List Accent 3" w:semiHidden="0" w:uiPriority="72" w:unhideWhenUsed="0"/>
+    <w:lsdException w:name="Colorful Grid Accent 3" w:semiHidden="0" w:uiPriority="73" w:unhideWhenUsed="0"/>
+    <w:lsdException w:name="Light Shading Accent 4" w:semiHidden="0" w:uiPriority="60" w:unhideWhenUsed="0"/>
+    <w:lsdException w:name="Light List Accent 4" w:semiHidden="0" w:uiPriority="61" w:unhideWhenUsed="0"/>
+    <w:lsdException w:name="Light Grid Accent 4" w:semiHidden="0" w:uiPriority="62" w:unhideWhenUsed="0"/>
+    <w:lsdException w:name="Medium Shading 1 Accent 4" w:semiHidden="0" w:uiPriority="63" w:unhideWhenUsed="0"/>
+    <w:lsdException w:name="Medium Shading 2 Accent 4" w:semiHidden="0" w:uiPriority="64" w:unhideWhenUsed="0"/>
+    <w:lsdException w:name="Medium List 1 Accent 4" w:semiHidden="0" w:uiPriority="65" w:unhideWhenUsed="0"/>
+    <w:lsdException w:name="Medium List 2 Accent 4" w:semiHidden="0" w:uiPriority="66" w:unhideWhenUsed="0"/>
+    <w:lsdException w:name="Medium Grid 1 Accent 4" w:semiHidden="0" w:uiPriority="67" w:unhideWhenUsed="0"/>
+    <w:lsdException w:name="Medium Grid 2 Accent 4" w:semiHidden="0" w:uiPriority="68" w:unhideWhenUsed="0"/>
+    <w:lsdException w:name="Medium Grid 3 Accent 4" w:semiHidden="0" w:uiPriority="69" w:unhideWhenUsed="0"/>
+    <w:lsdException w:name="Dark List Accent 4" w:semiHidden="0" w:uiPriority="70" w:unhideWhenUsed="0"/>
+    <w:lsdException w:name="Colorful Shading Accent 4" w:semiHidden="0" w:uiPriority="71" w:unhideWhenUsed="0"/>
+    <w:lsdException w:name="Colorful List Accent 4" w:semiHidden="0" w:uiPriority="72" w:unhideWhenUsed="0"/>
+    <w:lsdException w:name="Colorful Grid Accent 4" w:semiHidden="0" w:uiPriority="73" w:unhideWhenUsed="0"/>
+    <w:lsdException w:name="Light Shading Accent 5" w:semiHidden="0" w:uiPriority="60" w:unhideWhenUsed="0"/>
+    <w:lsdException w:name="Light List Accent 5" w:semiHidden="0" w:uiPriority="61" w:unhideWhenUsed="0"/>
+    <w:lsdException w:name="Light Grid Accent 5" w:semiHidden="0" w:uiPriority="62" w:unhideWhenUsed="0"/>
+    <w:lsdException w:name="Medium Shading 1 Accent 5" w:semiHidden="0" w:uiPriority="63" w:unhideWhenUsed="0"/>
+    <w:lsdException w:name="Medium Shading 2 Accent 5" w:semiHidden="0" w:uiPriority="64" w:unhideWhenUsed="0"/>
+    <w:lsdException w:name="Medium List 1 Accent 5" w:semiHidden="0" w:uiPriority="65" w:unhideWhenUsed="0"/>
+    <w:lsdException w:name="Medium List 2 Accent 5" w:semiHidden="0" w:uiPriority="66" w:unhideWhenUsed="0"/>
+    <w:lsdException w:name="Medium Grid 1 Accent 5" w:semiHidden="0" w:uiPriority="67" w:unhideWhenUsed="0"/>
+    <w:lsdException w:name="Medium Grid 2 Accent 5" w:semiHidden="0" w:uiPriority="68" w:unhideWhenUsed="0"/>
+    <w:lsdException w:name="Medium Grid 3 Accent 5" w:semiHidden="0" w:uiPriority="69" w:unhideWhenUsed="0"/>
+    <w:lsdException w:name="Dark List Accent 5" w:semiHidden="0" w:uiPriority="70" w:unhideWhenUsed="0"/>
+    <w:lsdException w:name="Colorful Shading Accent 5" w:semiHidden="0" w:uiPriority="71" w:unhideWhenUsed="0"/>
+    <w:lsdException w:name="Colorful List Accent 5" w:semiHidden="0" w:uiPriority="72" w:unhideWhenUsed="0"/>
+    <w:lsdException w:name="Colorful Grid Accent 5" w:semiHidden="0" w:uiPriority="73" w:unhideWhenUsed="0"/>
+    <w:lsdException w:name="Light Shading Accent 6" w:semiHidden="0" w:uiPriority="60" w:unhideWhenUsed="0"/>
+    <w:lsdException w:name="Light List Accent 6" w:semiHidden="0" w:uiPriority="61" w:unhideWhenUsed="0"/>
+    <w:lsdException w:name="Light Grid Accent 6" w:semiHidden="0" w:uiPriority="62" w:unhideWhenUsed="0"/>
+    <w:lsdException w:name="Medium Shading 1 Accent 6" w:semiHidden="0" w:uiPriority="63" w:unhideWhenUsed="0"/>
+    <w:lsdException w:name="Medium Shading 2 Accent 6" w:semiHidden="0" w:uiPriority="64" w:unhideWhenUsed="0"/>
+    <w:lsdException w:name="Medium List 1 Accent 6" w:semiHidden="0" w:uiPriority="65" w:unhideWhenUsed="0"/>
+    <w:lsdException w:name="Medium List 2 Accent 6" w:semiHidden="0" w:uiPriority="66" w:unhideWhenUsed="0"/>
+    <w:lsdException w:name="Medium Grid 1 Accent 6" w:semiHidden="0" w:uiPriority="67" w:unhideWhenUsed="0"/>
+    <w:lsdException w:name="Medium Grid 2 Accent 6" w:semiHidden="0" w:uiPriority="68" w:unhideWhenUsed="0"/>
+    <w:lsdException w:name="Medium Grid 3 Accent 6" w:semiHidden="0" w:uiPriority="69" w:unhideWhenUsed="0"/>
+    <w:lsdException w:name="Dark List Accent 6" w:semiHidden="0" w:uiPriority="70" w:unhideWhenUsed="0"/>
+    <w:lsdException w:name="Colorful Shading Accent 6" w:semiHidden="0" w:uiPriority="71" w:unhideWhenUsed="0"/>
+    <w:lsdException w:name="Colorful List Accent 6" w:semiHidden="0" w:uiPriority="72" w:unhideWhenUsed="0"/>
+    <w:lsdException w:name="Colorful Grid Accent 6" w:semiHidden="0" w:uiPriority="73" w:unhideWhenUsed="0"/>
+    <w:lsdException w:name="Subtle Emphasis" w:semiHidden="0" w:uiPriority="19" w:unhideWhenUsed="0" w:qFormat="1"/>
+    <w:lsdException w:name="Intense Emphasis" w:semiHidden="0" w:uiPriority="21" w:unhideWhenUsed="0" w:qFormat="1"/>
+    <w:lsdException w:name="Subtle Reference" w:semiHidden="0" w:uiPriority="31" w:unhideWhenUsed="0" w:qFormat="1"/>
+    <w:lsdException w:name="Intense Reference" w:semiHidden="0" w:uiPriority="32" w:unhideWhenUsed="0" w:qFormat="1"/>
+    <w:lsdException w:name="Book Title" w:semiHidden="0" w:uiPriority="33" w:unhideWhenUsed="0" w:qFormat="1"/>
+    <w:lsdException w:name="Bibliography" w:uiPriority="37"/>
+    <w:lsdException w:name="TOC Heading" w:uiPriority="39" w:qFormat="1"/>
+  </w:latentStyles>
+  <w:style w:type="paragraph" w:default="1" w:styleId="Normal">
+    <w:name w:val="Normal"/>
+    <w:qFormat/>
+  </w:style>
+  <w:style w:type="character" w:default="1" w:styleId="DefaultParagraphFont">
+    <w:name w:val="Default Paragraph Font"/>
+    <w:uiPriority w:val="1"/>
+    <w:semiHidden/>
+    <w:unhideWhenUsed/>
+  </w:style>
+  <w:style w:type="table" w:default="1" w:styleId="TableNormal">
+    <w:name w:val="Normal Table"/>
+    <w:uiPriority w:val="99"/>
+    <w:semiHidden/>
+    <w:unhideWhenUsed/>
+    <w:tblPr>
+      <w:tblInd w:w="0" w:type="dxa"/>
+      <w:tblCellMar>
+        <w:top w:w="0" w:type="dxa"/>
+        <w:left w:w="108" w:type="dxa"/>
+        <w:bottom w:w="0" w:type="dxa"/>
+        <w:right w:w="108" w:type="dxa"/>
+      </w:tblCellMar>
+    </w:tblPr>
+  </w:style>
+  <w:style w:type="numbering" w:default="1" w:styleId="NoList">
+    <w:name w:val="No List"/>
+    <w:uiPriority w:val="99"/>
+    <w:semiHidden/>
+    <w:unhideWhenUsed/>
   </w:style>
 </w:styles>
 </file>
@@ -2809,7 +3194,7 @@
 </file>
 
 <file path=customXml/itemProps1.xml><?xml version="1.0" encoding="utf-8"?>
-<ds:datastoreItem xmlns:ds="http://schemas.openxmlformats.org/officeDocument/2006/customXml" ds:itemID="{7A0A6DB6-D2E1-4F3D-B637-A82F4493788C}">
+<ds:datastoreItem xmlns:ds="http://schemas.openxmlformats.org/officeDocument/2006/customXml" ds:itemID="{4D4B4045-75CA-4C4B-A1AF-287ADD7F779B}">
   <ds:schemaRefs>
     <ds:schemaRef ds:uri="http://schemas.openxmlformats.org/officeDocument/2006/bibliography"/>
   </ds:schemaRefs>

</xml_diff>

<commit_message>
GUI update, doc update
</commit_message>
<xml_diff>
--- a/documents/requirements_document.docx
+++ b/documents/requirements_document.docx
@@ -780,6 +780,20 @@
       <w:r>
         <w:t>Two input text fields for player names;</w:t>
       </w:r>
+    </w:p>
+    <w:p>
+      <w:pPr>
+        <w:pStyle w:val="ListParagraph"/>
+        <w:numPr>
+          <w:ilvl w:val="1"/>
+          <w:numId w:val="4"/>
+        </w:numPr>
+      </w:pPr>
+      <w:r>
+        <w:t>Two labels for the text fields.</w:t>
+      </w:r>
+      <w:bookmarkStart w:id="0" w:name="_GoBack"/>
+      <w:bookmarkEnd w:id="0"/>
     </w:p>
     <w:p>
       <w:pPr>
@@ -1252,8 +1266,6 @@
       <w:r>
         <w:t>Should be working best in Google Chrome, other browsers aren’t prioritized.</w:t>
       </w:r>
-      <w:bookmarkStart w:id="0" w:name="_GoBack"/>
-      <w:bookmarkEnd w:id="0"/>
     </w:p>
     <w:p/>
     <w:sectPr>
@@ -3194,7 +3206,7 @@
 </file>
 
 <file path=customXml/itemProps1.xml><?xml version="1.0" encoding="utf-8"?>
-<ds:datastoreItem xmlns:ds="http://schemas.openxmlformats.org/officeDocument/2006/customXml" ds:itemID="{4D4B4045-75CA-4C4B-A1AF-287ADD7F779B}">
+<ds:datastoreItem xmlns:ds="http://schemas.openxmlformats.org/officeDocument/2006/customXml" ds:itemID="{D10EA3D3-EB77-44B6-810E-E29AFA1327EA}">
   <ds:schemaRefs>
     <ds:schemaRef ds:uri="http://schemas.openxmlformats.org/officeDocument/2006/bibliography"/>
   </ds:schemaRefs>

</xml_diff>